<commit_message>
dist is installed under docs folder
</commit_message>
<xml_diff>
--- a/@@ReadMeThis First-TuKConnect.docx
+++ b/@@ReadMeThis First-TuKConnect.docx
@@ -16,7 +16,122 @@
         </w:rPr>
         <w:t>Tijani Ukay Connect v2</w:t>
       </w:r>
+      <w:r>
+        <w:rPr>
+          <w:b/>
+          <w:bCs/>
+        </w:rPr>
+        <w:br/>
+      </w:r>
+      <w:r>
+        <w:rPr>
+          <w:b/>
+          <w:bCs/>
+        </w:rPr>
+        <w:br/>
+        <w:t>latest updates:</w:t>
+      </w:r>
     </w:p>
+    <w:p>
+      <w:pPr>
+        <w:pStyle w:val="ListParagraph"/>
+        <w:numPr>
+          <w:ilvl w:val="0"/>
+          <w:numId w:val="42"/>
+        </w:numPr>
+      </w:pPr>
+      <w:r>
+        <w:t>Dec 2025</w:t>
+      </w:r>
+      <w:r>
+        <w:t xml:space="preserve">: Deploy to </w:t>
+      </w:r>
+      <w:proofErr w:type="spellStart"/>
+      <w:r>
+        <w:t>github</w:t>
+      </w:r>
+      <w:proofErr w:type="spellEnd"/>
+      <w:r>
+        <w:t xml:space="preserve"> pages</w:t>
+      </w:r>
+    </w:p>
+    <w:p>
+      <w:pPr>
+        <w:pStyle w:val="ListParagraph"/>
+        <w:numPr>
+          <w:ilvl w:val="1"/>
+          <w:numId w:val="42"/>
+        </w:numPr>
+      </w:pPr>
+      <w:r>
+        <w:t>Best to create folder direct from /</w:t>
+      </w:r>
+      <w:proofErr w:type="spellStart"/>
+      <w:r>
+        <w:t>github</w:t>
+      </w:r>
+      <w:proofErr w:type="spellEnd"/>
+      <w:r>
+        <w:t>/[</w:t>
+      </w:r>
+      <w:proofErr w:type="spellStart"/>
+      <w:r>
+        <w:t>appname</w:t>
+      </w:r>
+      <w:proofErr w:type="spellEnd"/>
+      <w:r>
+        <w:t xml:space="preserve">] – easy to deploy to </w:t>
+      </w:r>
+      <w:proofErr w:type="spellStart"/>
+      <w:r>
+        <w:t>github</w:t>
+      </w:r>
+      <w:proofErr w:type="spellEnd"/>
+      <w:r>
+        <w:t xml:space="preserve"> pages as pages only identify /root or /docs for main directory</w:t>
+      </w:r>
+    </w:p>
+    <w:p>
+      <w:pPr>
+        <w:pStyle w:val="ListParagraph"/>
+        <w:numPr>
+          <w:ilvl w:val="1"/>
+          <w:numId w:val="42"/>
+        </w:numPr>
+      </w:pPr>
+      <w:r>
+        <w:t>For app which created /</w:t>
+      </w:r>
+      <w:proofErr w:type="spellStart"/>
+      <w:r>
+        <w:t>dist</w:t>
+      </w:r>
+      <w:proofErr w:type="spellEnd"/>
+      <w:r>
+        <w:t xml:space="preserve"> as below for runtime, we can copy all contents from /</w:t>
+      </w:r>
+      <w:proofErr w:type="spellStart"/>
+      <w:r>
+        <w:t>dist</w:t>
+      </w:r>
+      <w:proofErr w:type="spellEnd"/>
+      <w:r>
+        <w:t xml:space="preserve"> to /docs in order to deploy via </w:t>
+      </w:r>
+      <w:proofErr w:type="spellStart"/>
+      <w:r>
+        <w:t>github</w:t>
+      </w:r>
+      <w:proofErr w:type="spellEnd"/>
+    </w:p>
+    <w:p>
+      <w:pPr>
+        <w:pBdr>
+          <w:bottom w:val="single" w:sz="6" w:space="1" w:color="auto"/>
+        </w:pBdr>
+      </w:pPr>
+    </w:p>
+    <w:p/>
     <w:p>
       <w:pPr>
         <w:rPr>
@@ -52,6 +167,9 @@
         <w:br/>
       </w:r>
       <w:r>
+        <w:rPr>
+          <w:noProof/>
+        </w:rPr>
         <w:drawing>
           <wp:inline distT="0" distB="0" distL="0" distR="0" wp14:anchorId="12DE452F" wp14:editId="46735489">
             <wp:extent cx="5943600" cy="1710690"/>
@@ -253,6 +371,10 @@
         </w:numPr>
       </w:pPr>
       <w:r>
+        <w:rPr>
+          <w:noProof/>
+        </w:rPr>
+        <w:lastRenderedPageBreak/>
         <w:drawing>
           <wp:inline distT="0" distB="0" distL="0" distR="0" wp14:anchorId="30486782" wp14:editId="025BFA20">
             <wp:extent cx="4669277" cy="2387517"/>
@@ -299,7 +421,9 @@
         </w:numPr>
       </w:pPr>
       <w:r>
-        <w:lastRenderedPageBreak/>
+        <w:rPr>
+          <w:noProof/>
+        </w:rPr>
         <w:drawing>
           <wp:inline distT="0" distB="0" distL="0" distR="0" wp14:anchorId="583B407D" wp14:editId="632F24EE">
             <wp:extent cx="4679004" cy="2392491"/>
@@ -346,6 +470,10 @@
         </w:numPr>
       </w:pPr>
       <w:r>
+        <w:rPr>
+          <w:noProof/>
+        </w:rPr>
+        <w:lastRenderedPageBreak/>
         <w:drawing>
           <wp:inline distT="0" distB="0" distL="0" distR="0" wp14:anchorId="792D79CE" wp14:editId="4090EFE1">
             <wp:extent cx="4620638" cy="4273597"/>
@@ -412,7 +540,6 @@
         </w:numPr>
       </w:pPr>
       <w:r>
-        <w:lastRenderedPageBreak/>
         <w:t xml:space="preserve">Create repository on </w:t>
       </w:r>
       <w:proofErr w:type="spellStart"/>
@@ -427,6 +554,9 @@
         <w:br/>
       </w:r>
       <w:r>
+        <w:rPr>
+          <w:noProof/>
+        </w:rPr>
         <w:drawing>
           <wp:inline distT="0" distB="0" distL="0" distR="0" wp14:anchorId="28C29F68" wp14:editId="62B7B0C8">
             <wp:extent cx="5449459" cy="2467394"/>
@@ -521,6 +651,7 @@
         </w:numPr>
       </w:pPr>
       <w:r>
+        <w:lastRenderedPageBreak/>
         <w:t>Create repository for deployment here – only upload/add files from ‘</w:t>
       </w:r>
       <w:proofErr w:type="spellStart"/>
@@ -543,6 +674,9 @@
         <w:br/>
       </w:r>
       <w:r>
+        <w:rPr>
+          <w:noProof/>
+        </w:rPr>
         <w:drawing>
           <wp:inline distT="0" distB="0" distL="0" distR="0" wp14:anchorId="60B52DFA" wp14:editId="49AE9346">
             <wp:extent cx="5564221" cy="2518167"/>
@@ -589,7 +723,9 @@
         </w:numPr>
       </w:pPr>
       <w:r>
-        <w:lastRenderedPageBreak/>
+        <w:rPr>
+          <w:noProof/>
+        </w:rPr>
         <w:drawing>
           <wp:inline distT="0" distB="0" distL="0" distR="0" wp14:anchorId="43DE3F06" wp14:editId="2893A6FA">
             <wp:extent cx="5616726" cy="3343032"/>
@@ -2101,6 +2237,119 @@
     </w:lvl>
   </w:abstractNum>
   <w:abstractNum w:abstractNumId="12" w15:restartNumberingAfterBreak="0">
+    <w:nsid w:val="454655FC"/>
+    <w:multiLevelType w:val="hybridMultilevel"/>
+    <w:tmpl w:val="B33EC52C"/>
+    <w:lvl w:ilvl="0" w:tplc="04090001">
+      <w:start w:val="1"/>
+      <w:numFmt w:val="bullet"/>
+      <w:lvlText w:val=""/>
+      <w:lvlJc w:val="left"/>
+      <w:pPr>
+        <w:ind w:left="720" w:hanging="360"/>
+      </w:pPr>
+      <w:rPr>
+        <w:rFonts w:ascii="Symbol" w:hAnsi="Symbol" w:hint="default"/>
+      </w:rPr>
+    </w:lvl>
+    <w:lvl w:ilvl="1" w:tplc="04090003">
+      <w:start w:val="1"/>
+      <w:numFmt w:val="bullet"/>
+      <w:lvlText w:val="o"/>
+      <w:lvlJc w:val="left"/>
+      <w:pPr>
+        <w:ind w:left="1440" w:hanging="360"/>
+      </w:pPr>
+      <w:rPr>
+        <w:rFonts w:ascii="Courier New" w:hAnsi="Courier New" w:cs="Courier New" w:hint="default"/>
+      </w:rPr>
+    </w:lvl>
+    <w:lvl w:ilvl="2" w:tplc="04090005" w:tentative="1">
+      <w:start w:val="1"/>
+      <w:numFmt w:val="bullet"/>
+      <w:lvlText w:val=""/>
+      <w:lvlJc w:val="left"/>
+      <w:pPr>
+        <w:ind w:left="2160" w:hanging="360"/>
+      </w:pPr>
+      <w:rPr>
+        <w:rFonts w:ascii="Wingdings" w:hAnsi="Wingdings" w:hint="default"/>
+      </w:rPr>
+    </w:lvl>
+    <w:lvl w:ilvl="3" w:tplc="04090001" w:tentative="1">
+      <w:start w:val="1"/>
+      <w:numFmt w:val="bullet"/>
+      <w:lvlText w:val=""/>
+      <w:lvlJc w:val="left"/>
+      <w:pPr>
+        <w:ind w:left="2880" w:hanging="360"/>
+      </w:pPr>
+      <w:rPr>
+        <w:rFonts w:ascii="Symbol" w:hAnsi="Symbol" w:hint="default"/>
+      </w:rPr>
+    </w:lvl>
+    <w:lvl w:ilvl="4" w:tplc="04090003" w:tentative="1">
+      <w:start w:val="1"/>
+      <w:numFmt w:val="bullet"/>
+      <w:lvlText w:val="o"/>
+      <w:lvlJc w:val="left"/>
+      <w:pPr>
+        <w:ind w:left="3600" w:hanging="360"/>
+      </w:pPr>
+      <w:rPr>
+        <w:rFonts w:ascii="Courier New" w:hAnsi="Courier New" w:cs="Courier New" w:hint="default"/>
+      </w:rPr>
+    </w:lvl>
+    <w:lvl w:ilvl="5" w:tplc="04090005" w:tentative="1">
+      <w:start w:val="1"/>
+      <w:numFmt w:val="bullet"/>
+      <w:lvlText w:val=""/>
+      <w:lvlJc w:val="left"/>
+      <w:pPr>
+        <w:ind w:left="4320" w:hanging="360"/>
+      </w:pPr>
+      <w:rPr>
+        <w:rFonts w:ascii="Wingdings" w:hAnsi="Wingdings" w:hint="default"/>
+      </w:rPr>
+    </w:lvl>
+    <w:lvl w:ilvl="6" w:tplc="04090001" w:tentative="1">
+      <w:start w:val="1"/>
+      <w:numFmt w:val="bullet"/>
+      <w:lvlText w:val=""/>
+      <w:lvlJc w:val="left"/>
+      <w:pPr>
+        <w:ind w:left="5040" w:hanging="360"/>
+      </w:pPr>
+      <w:rPr>
+        <w:rFonts w:ascii="Symbol" w:hAnsi="Symbol" w:hint="default"/>
+      </w:rPr>
+    </w:lvl>
+    <w:lvl w:ilvl="7" w:tplc="04090003" w:tentative="1">
+      <w:start w:val="1"/>
+      <w:numFmt w:val="bullet"/>
+      <w:lvlText w:val="o"/>
+      <w:lvlJc w:val="left"/>
+      <w:pPr>
+        <w:ind w:left="5760" w:hanging="360"/>
+      </w:pPr>
+      <w:rPr>
+        <w:rFonts w:ascii="Courier New" w:hAnsi="Courier New" w:cs="Courier New" w:hint="default"/>
+      </w:rPr>
+    </w:lvl>
+    <w:lvl w:ilvl="8" w:tplc="04090005" w:tentative="1">
+      <w:start w:val="1"/>
+      <w:numFmt w:val="bullet"/>
+      <w:lvlText w:val=""/>
+      <w:lvlJc w:val="left"/>
+      <w:pPr>
+        <w:ind w:left="6480" w:hanging="360"/>
+      </w:pPr>
+      <w:rPr>
+        <w:rFonts w:ascii="Wingdings" w:hAnsi="Wingdings" w:hint="default"/>
+      </w:rPr>
+    </w:lvl>
+  </w:abstractNum>
+  <w:abstractNum w:abstractNumId="13" w15:restartNumberingAfterBreak="0">
     <w:nsid w:val="6DD839E4"/>
     <w:multiLevelType w:val="multilevel"/>
     <w:tmpl w:val="26BA1020"/>
@@ -2428,10 +2677,10 @@
     <w:abstractNumId w:val="1"/>
   </w:num>
   <w:num w:numId="29" w16cid:durableId="2128741758">
-    <w:abstractNumId w:val="12"/>
+    <w:abstractNumId w:val="13"/>
   </w:num>
   <w:num w:numId="30" w16cid:durableId="472715928">
-    <w:abstractNumId w:val="12"/>
+    <w:abstractNumId w:val="13"/>
     <w:lvlOverride w:ilvl="1">
       <w:lvl w:ilvl="1">
         <w:numFmt w:val="decimal"/>
@@ -2441,7 +2690,7 @@
     </w:lvlOverride>
   </w:num>
   <w:num w:numId="31" w16cid:durableId="752161176">
-    <w:abstractNumId w:val="12"/>
+    <w:abstractNumId w:val="13"/>
     <w:lvlOverride w:ilvl="1">
       <w:lvl w:ilvl="1">
         <w:numFmt w:val="decimal"/>
@@ -2451,7 +2700,7 @@
     </w:lvlOverride>
   </w:num>
   <w:num w:numId="32" w16cid:durableId="1646618918">
-    <w:abstractNumId w:val="12"/>
+    <w:abstractNumId w:val="13"/>
     <w:lvlOverride w:ilvl="1">
       <w:lvl w:ilvl="1">
         <w:numFmt w:val="decimal"/>
@@ -2461,7 +2710,7 @@
     </w:lvlOverride>
   </w:num>
   <w:num w:numId="33" w16cid:durableId="1122073672">
-    <w:abstractNumId w:val="12"/>
+    <w:abstractNumId w:val="13"/>
     <w:lvlOverride w:ilvl="1">
       <w:lvl w:ilvl="1">
         <w:numFmt w:val="decimal"/>
@@ -2471,7 +2720,7 @@
     </w:lvlOverride>
   </w:num>
   <w:num w:numId="34" w16cid:durableId="1973704787">
-    <w:abstractNumId w:val="12"/>
+    <w:abstractNumId w:val="13"/>
     <w:lvlOverride w:ilvl="1">
       <w:lvl w:ilvl="1">
         <w:numFmt w:val="decimal"/>
@@ -2535,6 +2784,9 @@
   </w:num>
   <w:num w:numId="41" w16cid:durableId="1801339778">
     <w:abstractNumId w:val="3"/>
+  </w:num>
+  <w:num w:numId="42" w16cid:durableId="59908739">
+    <w:abstractNumId w:val="12"/>
   </w:num>
 </w:numbering>
 </file>

</xml_diff>